<commit_message>
EDIT: added discussion of analysis and brief summary of main functionalities
</commit_message>
<xml_diff>
--- a/RASD/World and machine analysis_formalized.docx
+++ b/RASD/World and machine analysis_formalized.docx
@@ -2,16 +2,232 @@
 <file path=word/document.xml><?xml version="1.0" encoding="utf-8"?>
 <w:document xmlns:wpc="http://schemas.microsoft.com/office/word/2010/wordprocessingCanvas" xmlns:cx="http://schemas.microsoft.com/office/drawing/2014/chartex" xmlns:cx1="http://schemas.microsoft.com/office/drawing/2015/9/8/chartex" xmlns:cx2="http://schemas.microsoft.com/office/drawing/2015/10/21/chartex" xmlns:cx3="http://schemas.microsoft.com/office/drawing/2016/5/9/chartex" xmlns:cx4="http://schemas.microsoft.com/office/drawing/2016/5/10/chartex" xmlns:cx5="http://schemas.microsoft.com/office/drawing/2016/5/11/chartex" xmlns:cx6="http://schemas.microsoft.com/office/drawing/2016/5/12/chartex" xmlns:cx7="http://schemas.microsoft.com/office/drawing/2016/5/13/chartex" xmlns:cx8="http://schemas.microsoft.com/office/drawing/2016/5/14/chartex" xmlns:mc="http://schemas.openxmlformats.org/markup-compatibility/2006" xmlns:aink="http://schemas.microsoft.com/office/drawing/2016/ink" xmlns:am3d="http://schemas.microsoft.com/office/drawing/2017/model3d" xmlns:o="urn:schemas-microsoft-com:office:office" xmlns:r="http://schemas.openxmlformats.org/officeDocument/2006/relationships" xmlns:m="http://schemas.openxmlformats.org/officeDocument/2006/math" xmlns:v="urn:schemas-microsoft-com:vml" xmlns:wp14="http://schemas.microsoft.com/office/word/2010/wordprocessingDrawing" xmlns:wp="http://schemas.openxmlformats.org/drawingml/2006/wordprocessingDrawing" xmlns:w10="urn:schemas-microsoft-com:office:word" xmlns:w="http://schemas.openxmlformats.org/wordprocessingml/2006/main" xmlns:w14="http://schemas.microsoft.com/office/word/2010/wordml" xmlns:w15="http://schemas.microsoft.com/office/word/2012/wordml" xmlns:w16cid="http://schemas.microsoft.com/office/word/2016/wordml/cid" xmlns:w16se="http://schemas.microsoft.com/office/word/2015/wordml/symex" xmlns:wpg="http://schemas.microsoft.com/office/word/2010/wordprocessingGroup" xmlns:wpi="http://schemas.microsoft.com/office/word/2010/wordprocessingInk" xmlns:wne="http://schemas.microsoft.com/office/word/2006/wordml" xmlns:wps="http://schemas.microsoft.com/office/word/2010/wordprocessingShape" mc:Ignorable="w14 w15 w16se w16cid wp14">
   <w:body>
+    <w:p>
+      <w:pPr>
+        <w:rPr>
+          <w:sz w:val="26"/>
+          <w:szCs w:val="26"/>
+        </w:rPr>
+      </w:pPr>
+      <w:r>
+        <w:rPr>
+          <w:sz w:val="26"/>
+          <w:szCs w:val="26"/>
+        </w:rPr>
+        <w:t xml:space="preserve">The SafeStreets system shall be providing </w:t>
+      </w:r>
+      <w:r>
+        <w:rPr>
+          <w:sz w:val="26"/>
+          <w:szCs w:val="26"/>
+        </w:rPr>
+        <w:t>four</w:t>
+      </w:r>
+      <w:r>
+        <w:rPr>
+          <w:sz w:val="26"/>
+          <w:szCs w:val="26"/>
+        </w:rPr>
+        <w:t xml:space="preserve"> main functions to various users; in this section the system boundaries and scope used to define the limitations and different responsibilities of the S2B. The first of the three main functionalities</w:t>
+      </w:r>
+      <w:r>
+        <w:rPr>
+          <w:sz w:val="26"/>
+          <w:szCs w:val="26"/>
+        </w:rPr>
+        <w:t>,</w:t>
+      </w:r>
+      <w:r>
+        <w:rPr>
+          <w:sz w:val="26"/>
+          <w:szCs w:val="26"/>
+        </w:rPr>
+        <w:t xml:space="preserve"> is the enabling of users to report traffic violations. </w:t>
+      </w:r>
+      <w:r>
+        <w:rPr>
+          <w:sz w:val="26"/>
+          <w:szCs w:val="26"/>
+        </w:rPr>
+        <w:t>Regarding this, some phenomena are regarded as world phenomena not viewed by the system due to its limitations such as the fact that the system does not directly detect a violation. However, it can be accounted for by the system through a traffic report made by the users. The other two main functions have to do with the SafeStreets system providing services to government authorities. The domain limitations of the system affecting this interaction are also discussed in this section. Such as, the fact that the system is only able to</w:t>
+      </w:r>
+      <w:r>
+        <w:rPr>
+          <w:sz w:val="26"/>
+          <w:szCs w:val="26"/>
+        </w:rPr>
+        <w:t xml:space="preserve"> make suggestions for preventive measures to the authorities based on the accident data that have been communicated. Meaning, that the system does not have any knowledge of accidents unless they are reported by the authorities and that the system can only suggest interventions and neither put them into place nor can detect them being applied. Moreover, a second function to the authorities would be the </w:t>
+      </w:r>
+      <w:r>
+        <w:rPr>
+          <w:sz w:val="26"/>
+          <w:szCs w:val="26"/>
+        </w:rPr>
+        <w:t>communication of traffic reports received from users to be later used by government officials to give out traffic tickets, the system responsibilities to support this process is to prevent the users form tampering with images “digitally” and to provide the collected reports to the authorities proactively. In other words, physical tampering with license plates to mislead authorities and the actual process of giving out tickets is not part of the application domain.</w:t>
+      </w:r>
+      <w:r>
+        <w:rPr>
+          <w:sz w:val="26"/>
+          <w:szCs w:val="26"/>
+        </w:rPr>
+        <w:t xml:space="preserve"> Below, is a table summarizing and classifying the different phenomena that are related to the system functionalities.</w:t>
+      </w:r>
+    </w:p>
+    <w:p>
+      <w:pPr>
+        <w:rPr>
+          <w:sz w:val="26"/>
+          <w:szCs w:val="26"/>
+        </w:rPr>
+      </w:pPr>
+      <w:r>
+        <w:rPr>
+          <w:sz w:val="26"/>
+          <w:szCs w:val="26"/>
+        </w:rPr>
+        <w:t>Main system functionalities:</w:t>
+      </w:r>
+    </w:p>
+    <w:p>
+      <w:pPr>
+        <w:rPr>
+          <w:b/>
+          <w:bCs/>
+          <w:sz w:val="26"/>
+          <w:szCs w:val="26"/>
+        </w:rPr>
+      </w:pPr>
+      <w:r>
+        <w:rPr>
+          <w:b/>
+          <w:bCs/>
+          <w:sz w:val="26"/>
+          <w:szCs w:val="26"/>
+        </w:rPr>
+        <w:t>F1: Reporting of violations</w:t>
+      </w:r>
+    </w:p>
+    <w:p>
+      <w:pPr>
+        <w:rPr>
+          <w:b/>
+          <w:bCs/>
+          <w:sz w:val="26"/>
+          <w:szCs w:val="26"/>
+        </w:rPr>
+      </w:pPr>
+      <w:r>
+        <w:rPr>
+          <w:b/>
+          <w:bCs/>
+          <w:sz w:val="26"/>
+          <w:szCs w:val="26"/>
+        </w:rPr>
+        <w:t>F2: Communication of collected data to users</w:t>
+      </w:r>
+    </w:p>
+    <w:p>
+      <w:pPr>
+        <w:rPr>
+          <w:b/>
+          <w:bCs/>
+          <w:sz w:val="26"/>
+          <w:szCs w:val="26"/>
+        </w:rPr>
+      </w:pPr>
+      <w:r>
+        <w:rPr>
+          <w:b/>
+          <w:bCs/>
+          <w:sz w:val="26"/>
+          <w:szCs w:val="26"/>
+        </w:rPr>
+        <w:t>F</w:t>
+      </w:r>
+      <w:r>
+        <w:rPr>
+          <w:b/>
+          <w:bCs/>
+          <w:sz w:val="26"/>
+          <w:szCs w:val="26"/>
+        </w:rPr>
+        <w:t>3</w:t>
+      </w:r>
+      <w:r>
+        <w:rPr>
+          <w:b/>
+          <w:bCs/>
+          <w:sz w:val="26"/>
+          <w:szCs w:val="26"/>
+        </w:rPr>
+        <w:t>: Suggestion of interventions</w:t>
+      </w:r>
+    </w:p>
+    <w:p>
+      <w:pPr>
+        <w:rPr>
+          <w:b/>
+          <w:bCs/>
+          <w:sz w:val="26"/>
+          <w:szCs w:val="26"/>
+        </w:rPr>
+      </w:pPr>
+      <w:r>
+        <w:rPr>
+          <w:b/>
+          <w:bCs/>
+          <w:sz w:val="26"/>
+          <w:szCs w:val="26"/>
+        </w:rPr>
+        <w:t>F</w:t>
+      </w:r>
+      <w:r>
+        <w:rPr>
+          <w:b/>
+          <w:bCs/>
+          <w:sz w:val="26"/>
+          <w:szCs w:val="26"/>
+        </w:rPr>
+        <w:t>4</w:t>
+      </w:r>
+      <w:r>
+        <w:rPr>
+          <w:b/>
+          <w:bCs/>
+          <w:sz w:val="26"/>
+          <w:szCs w:val="26"/>
+        </w:rPr>
+        <w:t xml:space="preserve">: </w:t>
+      </w:r>
+      <w:r>
+        <w:rPr>
+          <w:b/>
+          <w:bCs/>
+          <w:sz w:val="26"/>
+          <w:szCs w:val="26"/>
+        </w:rPr>
+        <w:t xml:space="preserve"> Communication of reports for ticketing</w:t>
+      </w:r>
+    </w:p>
+    <w:p>
+      <w:pPr>
+        <w:rPr>
+          <w:sz w:val="24"/>
+          <w:szCs w:val="24"/>
+        </w:rPr>
+      </w:pPr>
+    </w:p>
     <w:tbl>
       <w:tblPr>
         <w:tblStyle w:val="TableGrid"/>
-        <w:tblW w:w="9512" w:type="dxa"/>
+        <w:tblW w:w="9805" w:type="dxa"/>
         <w:tblLook w:val="04A0" w:firstRow="1" w:lastRow="0" w:firstColumn="1" w:lastColumn="0" w:noHBand="0" w:noVBand="1"/>
       </w:tblPr>
       <w:tblGrid>
-        <w:gridCol w:w="3170"/>
-        <w:gridCol w:w="2135"/>
-        <w:gridCol w:w="4207"/>
+        <w:gridCol w:w="2694"/>
+        <w:gridCol w:w="1834"/>
+        <w:gridCol w:w="3458"/>
+        <w:gridCol w:w="1819"/>
       </w:tblGrid>
       <w:tr>
         <w:trPr>
@@ -19,7 +235,7 @@
         </w:trPr>
         <w:tc>
           <w:tcPr>
-            <w:tcW w:w="3170" w:type="dxa"/>
+            <w:tcW w:w="2695" w:type="dxa"/>
           </w:tcPr>
           <w:p>
             <w:pPr>
@@ -48,7 +264,7 @@
         </w:tc>
         <w:tc>
           <w:tcPr>
-            <w:tcW w:w="2135" w:type="dxa"/>
+            <w:tcW w:w="1831" w:type="dxa"/>
           </w:tcPr>
           <w:p>
             <w:pPr>
@@ -74,7 +290,7 @@
         </w:tc>
         <w:tc>
           <w:tcPr>
-            <w:tcW w:w="4207" w:type="dxa"/>
+            <w:tcW w:w="3460" w:type="dxa"/>
           </w:tcPr>
           <w:p>
             <w:pPr>
@@ -95,6 +311,32 @@
                 <w:szCs w:val="28"/>
               </w:rPr>
               <w:t>Justification</w:t>
+            </w:r>
+          </w:p>
+        </w:tc>
+        <w:tc>
+          <w:tcPr>
+            <w:tcW w:w="1819" w:type="dxa"/>
+          </w:tcPr>
+          <w:p>
+            <w:pPr>
+              <w:rPr>
+                <w:rFonts w:asciiTheme="majorBidi" w:hAnsiTheme="majorBidi" w:cstheme="majorBidi"/>
+                <w:b/>
+                <w:bCs/>
+                <w:sz w:val="28"/>
+                <w:szCs w:val="28"/>
+              </w:rPr>
+            </w:pPr>
+            <w:r>
+              <w:rPr>
+                <w:rFonts w:asciiTheme="majorBidi" w:hAnsiTheme="majorBidi" w:cstheme="majorBidi"/>
+                <w:b/>
+                <w:bCs/>
+                <w:sz w:val="28"/>
+                <w:szCs w:val="28"/>
+              </w:rPr>
+              <w:t>Functionality</w:t>
             </w:r>
           </w:p>
         </w:tc>
@@ -105,7 +347,7 @@
         </w:trPr>
         <w:tc>
           <w:tcPr>
-            <w:tcW w:w="3170" w:type="dxa"/>
+            <w:tcW w:w="2695" w:type="dxa"/>
           </w:tcPr>
           <w:p>
             <w:pPr>
@@ -127,7 +369,7 @@
         </w:tc>
         <w:tc>
           <w:tcPr>
-            <w:tcW w:w="2135" w:type="dxa"/>
+            <w:tcW w:w="1831" w:type="dxa"/>
           </w:tcPr>
           <w:p>
             <w:pPr>
@@ -157,41 +399,64 @@
         </w:tc>
         <w:tc>
           <w:tcPr>
-            <w:tcW w:w="4207" w:type="dxa"/>
-          </w:tcPr>
-          <w:p>
-            <w:pPr>
-              <w:rPr>
-                <w:rFonts w:asciiTheme="majorBidi" w:hAnsiTheme="majorBidi" w:cstheme="majorBidi"/>
-                <w:sz w:val="26"/>
-                <w:szCs w:val="26"/>
-              </w:rPr>
-            </w:pPr>
-            <w:r>
-              <w:rPr>
-                <w:rFonts w:asciiTheme="majorBidi" w:hAnsiTheme="majorBidi" w:cstheme="majorBidi"/>
-                <w:sz w:val="26"/>
-                <w:szCs w:val="26"/>
-              </w:rPr>
-              <w:t xml:space="preserve">Pure world phenomena since </w:t>
-            </w:r>
-            <w:r>
-              <w:rPr>
-                <w:rFonts w:asciiTheme="majorBidi" w:hAnsiTheme="majorBidi" w:cstheme="majorBidi"/>
-                <w:sz w:val="26"/>
-                <w:szCs w:val="26"/>
-              </w:rPr>
-              <w:t>no measures are to be applied to detect nor prevent this phenomenon therefore it is unobserved by the system</w:t>
-            </w:r>
-          </w:p>
-          <w:p>
-            <w:pPr>
-              <w:rPr>
-                <w:rFonts w:asciiTheme="majorBidi" w:hAnsiTheme="majorBidi" w:cstheme="majorBidi"/>
-                <w:sz w:val="26"/>
-                <w:szCs w:val="26"/>
-              </w:rPr>
-            </w:pPr>
+            <w:tcW w:w="3460" w:type="dxa"/>
+          </w:tcPr>
+          <w:p>
+            <w:pPr>
+              <w:rPr>
+                <w:rFonts w:asciiTheme="majorBidi" w:hAnsiTheme="majorBidi" w:cstheme="majorBidi"/>
+                <w:sz w:val="26"/>
+                <w:szCs w:val="26"/>
+              </w:rPr>
+            </w:pPr>
+            <w:r>
+              <w:rPr>
+                <w:rFonts w:asciiTheme="majorBidi" w:hAnsiTheme="majorBidi" w:cstheme="majorBidi"/>
+                <w:sz w:val="26"/>
+                <w:szCs w:val="26"/>
+              </w:rPr>
+              <w:t>Pure world phenomena since no measures are to be applied to detect nor prevent this phenomenon therefore it is unobserved by the system</w:t>
+            </w:r>
+          </w:p>
+          <w:p>
+            <w:pPr>
+              <w:rPr>
+                <w:rFonts w:asciiTheme="majorBidi" w:hAnsiTheme="majorBidi" w:cstheme="majorBidi"/>
+                <w:sz w:val="26"/>
+                <w:szCs w:val="26"/>
+              </w:rPr>
+            </w:pPr>
+          </w:p>
+        </w:tc>
+        <w:tc>
+          <w:tcPr>
+            <w:tcW w:w="1819" w:type="dxa"/>
+          </w:tcPr>
+          <w:p>
+            <w:pPr>
+              <w:rPr>
+                <w:rFonts w:asciiTheme="majorBidi" w:hAnsiTheme="majorBidi" w:cstheme="majorBidi"/>
+                <w:sz w:val="26"/>
+                <w:szCs w:val="26"/>
+              </w:rPr>
+            </w:pPr>
+            <w:r>
+              <w:rPr>
+                <w:rFonts w:asciiTheme="majorBidi" w:hAnsiTheme="majorBidi" w:cstheme="majorBidi"/>
+                <w:sz w:val="26"/>
+                <w:szCs w:val="26"/>
+              </w:rPr>
+              <w:lastRenderedPageBreak/>
+              <w:t>F1, F</w:t>
+            </w:r>
+            <w:r>
+              <w:rPr>
+                <w:rFonts w:asciiTheme="majorBidi" w:hAnsiTheme="majorBidi" w:cstheme="majorBidi"/>
+                <w:sz w:val="26"/>
+                <w:szCs w:val="26"/>
+              </w:rPr>
+              <w:t>4</w:t>
+            </w:r>
           </w:p>
         </w:tc>
       </w:tr>
@@ -201,7 +466,7 @@
         </w:trPr>
         <w:tc>
           <w:tcPr>
-            <w:tcW w:w="3170" w:type="dxa"/>
+            <w:tcW w:w="2695" w:type="dxa"/>
           </w:tcPr>
           <w:p>
             <w:pPr>
@@ -223,7 +488,7 @@
         </w:tc>
         <w:tc>
           <w:tcPr>
-            <w:tcW w:w="2135" w:type="dxa"/>
+            <w:tcW w:w="1831" w:type="dxa"/>
           </w:tcPr>
           <w:p>
             <w:pPr>
@@ -253,7 +518,7 @@
         </w:tc>
         <w:tc>
           <w:tcPr>
-            <w:tcW w:w="4207" w:type="dxa"/>
+            <w:tcW w:w="3460" w:type="dxa"/>
           </w:tcPr>
           <w:p>
             <w:pPr>
@@ -280,6 +545,36 @@
                 <w:szCs w:val="26"/>
               </w:rPr>
             </w:pPr>
+          </w:p>
+        </w:tc>
+        <w:tc>
+          <w:tcPr>
+            <w:tcW w:w="1819" w:type="dxa"/>
+          </w:tcPr>
+          <w:p>
+            <w:pPr>
+              <w:rPr>
+                <w:rFonts w:asciiTheme="majorBidi" w:hAnsiTheme="majorBidi" w:cstheme="majorBidi"/>
+                <w:sz w:val="26"/>
+                <w:szCs w:val="26"/>
+              </w:rPr>
+            </w:pPr>
+            <w:r>
+              <w:rPr>
+                <w:rFonts w:asciiTheme="majorBidi" w:hAnsiTheme="majorBidi" w:cstheme="majorBidi"/>
+                <w:sz w:val="26"/>
+                <w:szCs w:val="26"/>
+              </w:rPr>
+              <w:t>F</w:t>
+            </w:r>
+            <w:r>
+              <w:rPr>
+                <w:rFonts w:asciiTheme="majorBidi" w:hAnsiTheme="majorBidi" w:cstheme="majorBidi"/>
+                <w:sz w:val="26"/>
+                <w:szCs w:val="26"/>
+              </w:rPr>
+              <w:t>4</w:t>
+            </w:r>
           </w:p>
         </w:tc>
       </w:tr>
@@ -289,7 +584,7 @@
         </w:trPr>
         <w:tc>
           <w:tcPr>
-            <w:tcW w:w="3170" w:type="dxa"/>
+            <w:tcW w:w="2695" w:type="dxa"/>
           </w:tcPr>
           <w:p>
             <w:pPr>
@@ -320,7 +615,7 @@
         </w:tc>
         <w:tc>
           <w:tcPr>
-            <w:tcW w:w="2135" w:type="dxa"/>
+            <w:tcW w:w="1831" w:type="dxa"/>
           </w:tcPr>
           <w:p>
             <w:pPr>
@@ -350,7 +645,7 @@
         </w:tc>
         <w:tc>
           <w:tcPr>
-            <w:tcW w:w="4207" w:type="dxa"/>
+            <w:tcW w:w="3460" w:type="dxa"/>
           </w:tcPr>
           <w:p>
             <w:pPr>
@@ -377,6 +672,36 @@
                 <w:szCs w:val="26"/>
               </w:rPr>
             </w:pPr>
+          </w:p>
+        </w:tc>
+        <w:tc>
+          <w:tcPr>
+            <w:tcW w:w="1819" w:type="dxa"/>
+          </w:tcPr>
+          <w:p>
+            <w:pPr>
+              <w:rPr>
+                <w:rFonts w:asciiTheme="majorBidi" w:hAnsiTheme="majorBidi" w:cstheme="majorBidi"/>
+                <w:sz w:val="26"/>
+                <w:szCs w:val="26"/>
+              </w:rPr>
+            </w:pPr>
+            <w:r>
+              <w:rPr>
+                <w:rFonts w:asciiTheme="majorBidi" w:hAnsiTheme="majorBidi" w:cstheme="majorBidi"/>
+                <w:sz w:val="26"/>
+                <w:szCs w:val="26"/>
+              </w:rPr>
+              <w:t>F</w:t>
+            </w:r>
+            <w:r>
+              <w:rPr>
+                <w:rFonts w:asciiTheme="majorBidi" w:hAnsiTheme="majorBidi" w:cstheme="majorBidi"/>
+                <w:sz w:val="26"/>
+                <w:szCs w:val="26"/>
+              </w:rPr>
+              <w:t>3</w:t>
+            </w:r>
           </w:p>
         </w:tc>
       </w:tr>
@@ -386,7 +711,7 @@
         </w:trPr>
         <w:tc>
           <w:tcPr>
-            <w:tcW w:w="3170" w:type="dxa"/>
+            <w:tcW w:w="2695" w:type="dxa"/>
           </w:tcPr>
           <w:p>
             <w:pPr>
@@ -417,7 +742,7 @@
         </w:tc>
         <w:tc>
           <w:tcPr>
-            <w:tcW w:w="2135" w:type="dxa"/>
+            <w:tcW w:w="1831" w:type="dxa"/>
           </w:tcPr>
           <w:p>
             <w:pPr>
@@ -447,7 +772,7 @@
         </w:tc>
         <w:tc>
           <w:tcPr>
-            <w:tcW w:w="4207" w:type="dxa"/>
+            <w:tcW w:w="3460" w:type="dxa"/>
           </w:tcPr>
           <w:p>
             <w:pPr>
@@ -474,6 +799,28 @@
                 <w:szCs w:val="26"/>
               </w:rPr>
             </w:pPr>
+          </w:p>
+        </w:tc>
+        <w:tc>
+          <w:tcPr>
+            <w:tcW w:w="1819" w:type="dxa"/>
+          </w:tcPr>
+          <w:p>
+            <w:pPr>
+              <w:rPr>
+                <w:rFonts w:asciiTheme="majorBidi" w:hAnsiTheme="majorBidi" w:cstheme="majorBidi"/>
+                <w:sz w:val="26"/>
+                <w:szCs w:val="26"/>
+              </w:rPr>
+            </w:pPr>
+            <w:r>
+              <w:rPr>
+                <w:rFonts w:asciiTheme="majorBidi" w:hAnsiTheme="majorBidi" w:cstheme="majorBidi"/>
+                <w:sz w:val="26"/>
+                <w:szCs w:val="26"/>
+              </w:rPr>
+              <w:t>F1, F4</w:t>
+            </w:r>
           </w:p>
         </w:tc>
       </w:tr>
@@ -483,7 +830,7 @@
         </w:trPr>
         <w:tc>
           <w:tcPr>
-            <w:tcW w:w="3170" w:type="dxa"/>
+            <w:tcW w:w="2695" w:type="dxa"/>
           </w:tcPr>
           <w:p>
             <w:pPr>
@@ -514,7 +861,7 @@
         </w:tc>
         <w:tc>
           <w:tcPr>
-            <w:tcW w:w="2135" w:type="dxa"/>
+            <w:tcW w:w="1831" w:type="dxa"/>
           </w:tcPr>
           <w:p>
             <w:pPr>
@@ -544,43 +891,55 @@
         </w:tc>
         <w:tc>
           <w:tcPr>
-            <w:tcW w:w="4207" w:type="dxa"/>
-          </w:tcPr>
-          <w:p>
-            <w:pPr>
-              <w:rPr>
-                <w:rFonts w:asciiTheme="majorBidi" w:hAnsiTheme="majorBidi" w:cstheme="majorBidi"/>
-                <w:sz w:val="26"/>
-                <w:szCs w:val="26"/>
-              </w:rPr>
-            </w:pPr>
-            <w:proofErr w:type="gramStart"/>
-            <w:r>
-              <w:rPr>
-                <w:rFonts w:asciiTheme="majorBidi" w:hAnsiTheme="majorBidi" w:cstheme="majorBidi"/>
-                <w:sz w:val="26"/>
-                <w:szCs w:val="26"/>
-              </w:rPr>
-              <w:t>Similarly</w:t>
-            </w:r>
-            <w:proofErr w:type="gramEnd"/>
-            <w:r>
-              <w:rPr>
-                <w:rFonts w:asciiTheme="majorBidi" w:hAnsiTheme="majorBidi" w:cstheme="majorBidi"/>
-                <w:sz w:val="26"/>
-                <w:szCs w:val="26"/>
-              </w:rPr>
-              <w:t xml:space="preserve"> to traffic violations unless system acquires this kind of data through the authorities it has no way of detecting such phenomena</w:t>
-            </w:r>
-          </w:p>
-          <w:p>
-            <w:pPr>
-              <w:rPr>
-                <w:rFonts w:asciiTheme="majorBidi" w:hAnsiTheme="majorBidi" w:cstheme="majorBidi"/>
-                <w:sz w:val="26"/>
-                <w:szCs w:val="26"/>
-              </w:rPr>
-            </w:pPr>
+            <w:tcW w:w="3460" w:type="dxa"/>
+          </w:tcPr>
+          <w:p>
+            <w:pPr>
+              <w:rPr>
+                <w:rFonts w:asciiTheme="majorBidi" w:hAnsiTheme="majorBidi" w:cstheme="majorBidi"/>
+                <w:sz w:val="26"/>
+                <w:szCs w:val="26"/>
+              </w:rPr>
+            </w:pPr>
+            <w:r>
+              <w:rPr>
+                <w:rFonts w:asciiTheme="majorBidi" w:hAnsiTheme="majorBidi" w:cstheme="majorBidi"/>
+                <w:sz w:val="26"/>
+                <w:szCs w:val="26"/>
+              </w:rPr>
+              <w:t>Similarly, to traffic violations unless system acquires this kind of data through the authorities it has no way of detecting such phenomena</w:t>
+            </w:r>
+          </w:p>
+          <w:p>
+            <w:pPr>
+              <w:rPr>
+                <w:rFonts w:asciiTheme="majorBidi" w:hAnsiTheme="majorBidi" w:cstheme="majorBidi"/>
+                <w:sz w:val="26"/>
+                <w:szCs w:val="26"/>
+              </w:rPr>
+            </w:pPr>
+          </w:p>
+        </w:tc>
+        <w:tc>
+          <w:tcPr>
+            <w:tcW w:w="1819" w:type="dxa"/>
+          </w:tcPr>
+          <w:p>
+            <w:pPr>
+              <w:rPr>
+                <w:rFonts w:asciiTheme="majorBidi" w:hAnsiTheme="majorBidi" w:cstheme="majorBidi"/>
+                <w:sz w:val="26"/>
+                <w:szCs w:val="26"/>
+              </w:rPr>
+            </w:pPr>
+            <w:r>
+              <w:rPr>
+                <w:rFonts w:asciiTheme="majorBidi" w:hAnsiTheme="majorBidi" w:cstheme="majorBidi"/>
+                <w:sz w:val="26"/>
+                <w:szCs w:val="26"/>
+              </w:rPr>
+              <w:t>F3</w:t>
+            </w:r>
           </w:p>
         </w:tc>
       </w:tr>
@@ -590,7 +949,7 @@
         </w:trPr>
         <w:tc>
           <w:tcPr>
-            <w:tcW w:w="3170" w:type="dxa"/>
+            <w:tcW w:w="2695" w:type="dxa"/>
           </w:tcPr>
           <w:p>
             <w:pPr>
@@ -604,7 +963,7 @@
         </w:tc>
         <w:tc>
           <w:tcPr>
-            <w:tcW w:w="2135" w:type="dxa"/>
+            <w:tcW w:w="1831" w:type="dxa"/>
           </w:tcPr>
           <w:p>
             <w:pPr>
@@ -622,7 +981,21 @@
         </w:tc>
         <w:tc>
           <w:tcPr>
-            <w:tcW w:w="4207" w:type="dxa"/>
+            <w:tcW w:w="3460" w:type="dxa"/>
+          </w:tcPr>
+          <w:p>
+            <w:pPr>
+              <w:rPr>
+                <w:rFonts w:asciiTheme="majorBidi" w:hAnsiTheme="majorBidi" w:cstheme="majorBidi"/>
+                <w:sz w:val="26"/>
+                <w:szCs w:val="26"/>
+              </w:rPr>
+            </w:pPr>
+          </w:p>
+        </w:tc>
+        <w:tc>
+          <w:tcPr>
+            <w:tcW w:w="1819" w:type="dxa"/>
           </w:tcPr>
           <w:p>
             <w:pPr>
@@ -641,17 +1014,16 @@
         </w:trPr>
         <w:tc>
           <w:tcPr>
-            <w:tcW w:w="3170" w:type="dxa"/>
-          </w:tcPr>
-          <w:p>
-            <w:pPr>
-              <w:rPr>
-                <w:rFonts w:asciiTheme="majorBidi" w:hAnsiTheme="majorBidi" w:cstheme="majorBidi"/>
-                <w:sz w:val="26"/>
-                <w:szCs w:val="26"/>
-              </w:rPr>
-            </w:pPr>
-            <w:bookmarkStart w:id="0" w:name="_GoBack"/>
+            <w:tcW w:w="2695" w:type="dxa"/>
+          </w:tcPr>
+          <w:p>
+            <w:pPr>
+              <w:rPr>
+                <w:rFonts w:asciiTheme="majorBidi" w:hAnsiTheme="majorBidi" w:cstheme="majorBidi"/>
+                <w:sz w:val="26"/>
+                <w:szCs w:val="26"/>
+              </w:rPr>
+            </w:pPr>
             <w:r>
               <w:rPr>
                 <w:rFonts w:asciiTheme="majorBidi" w:hAnsiTheme="majorBidi" w:cstheme="majorBidi"/>
@@ -664,7 +1036,7 @@
         </w:tc>
         <w:tc>
           <w:tcPr>
-            <w:tcW w:w="2135" w:type="dxa"/>
+            <w:tcW w:w="1831" w:type="dxa"/>
           </w:tcPr>
           <w:p>
             <w:pPr>
@@ -694,7 +1066,7 @@
         </w:tc>
         <w:tc>
           <w:tcPr>
-            <w:tcW w:w="4207" w:type="dxa"/>
+            <w:tcW w:w="3460" w:type="dxa"/>
           </w:tcPr>
           <w:p>
             <w:pPr>
@@ -714,102 +1086,26 @@
             </w:r>
           </w:p>
         </w:tc>
-      </w:tr>
-      <w:bookmarkEnd w:id="0"/>
-      <w:tr>
-        <w:trPr>
-          <w:trHeight w:val="613"/>
-        </w:trPr>
-        <w:tc>
-          <w:tcPr>
-            <w:tcW w:w="3170" w:type="dxa"/>
-          </w:tcPr>
-          <w:p>
-            <w:pPr>
-              <w:rPr>
-                <w:rFonts w:asciiTheme="majorBidi" w:hAnsiTheme="majorBidi" w:cstheme="majorBidi"/>
-                <w:sz w:val="26"/>
-                <w:szCs w:val="26"/>
-              </w:rPr>
-            </w:pPr>
-            <w:r>
-              <w:rPr>
-                <w:rFonts w:asciiTheme="majorBidi" w:hAnsiTheme="majorBidi" w:cstheme="majorBidi"/>
-                <w:sz w:val="26"/>
-                <w:szCs w:val="26"/>
-              </w:rPr>
-              <w:t>Reporting traffic violation</w:t>
-            </w:r>
-          </w:p>
-          <w:p>
-            <w:pPr>
-              <w:rPr>
-                <w:rFonts w:asciiTheme="majorBidi" w:hAnsiTheme="majorBidi" w:cstheme="majorBidi"/>
-                <w:sz w:val="26"/>
-                <w:szCs w:val="26"/>
-              </w:rPr>
-            </w:pPr>
-          </w:p>
-        </w:tc>
-        <w:tc>
-          <w:tcPr>
-            <w:tcW w:w="2135" w:type="dxa"/>
-          </w:tcPr>
-          <w:p>
-            <w:pPr>
-              <w:rPr>
-                <w:rFonts w:asciiTheme="majorBidi" w:hAnsiTheme="majorBidi" w:cstheme="majorBidi"/>
-                <w:b/>
-                <w:bCs/>
-                <w:i/>
-                <w:iCs/>
-                <w:sz w:val="26"/>
-                <w:szCs w:val="26"/>
-              </w:rPr>
-            </w:pPr>
-            <w:r>
-              <w:rPr>
-                <w:rFonts w:asciiTheme="majorBidi" w:hAnsiTheme="majorBidi" w:cstheme="majorBidi"/>
-                <w:b/>
-                <w:bCs/>
-                <w:i/>
-                <w:iCs/>
-                <w:sz w:val="26"/>
-                <w:szCs w:val="26"/>
-              </w:rPr>
-              <w:t>Shared</w:t>
-            </w:r>
-          </w:p>
-        </w:tc>
-        <w:tc>
-          <w:tcPr>
-            <w:tcW w:w="4207" w:type="dxa"/>
-          </w:tcPr>
-          <w:p>
-            <w:pPr>
-              <w:rPr>
-                <w:rFonts w:asciiTheme="majorBidi" w:hAnsiTheme="majorBidi" w:cstheme="majorBidi"/>
-                <w:sz w:val="26"/>
-                <w:szCs w:val="26"/>
-              </w:rPr>
-            </w:pPr>
-            <w:r>
-              <w:rPr>
-                <w:rFonts w:asciiTheme="majorBidi" w:hAnsiTheme="majorBidi" w:cstheme="majorBidi"/>
-                <w:sz w:val="26"/>
-                <w:szCs w:val="26"/>
-              </w:rPr>
-              <w:t>Performed by users in the world observed by the machine</w:t>
-            </w:r>
-          </w:p>
-          <w:p>
-            <w:pPr>
-              <w:rPr>
-                <w:rFonts w:asciiTheme="majorBidi" w:hAnsiTheme="majorBidi" w:cstheme="majorBidi"/>
-                <w:sz w:val="26"/>
-                <w:szCs w:val="26"/>
-              </w:rPr>
-            </w:pPr>
+        <w:tc>
+          <w:tcPr>
+            <w:tcW w:w="1819" w:type="dxa"/>
+          </w:tcPr>
+          <w:p>
+            <w:pPr>
+              <w:rPr>
+                <w:rFonts w:asciiTheme="majorBidi" w:hAnsiTheme="majorBidi" w:cstheme="majorBidi"/>
+                <w:sz w:val="26"/>
+                <w:szCs w:val="26"/>
+              </w:rPr>
+            </w:pPr>
+            <w:r>
+              <w:rPr>
+                <w:rFonts w:asciiTheme="majorBidi" w:hAnsiTheme="majorBidi" w:cstheme="majorBidi"/>
+                <w:sz w:val="26"/>
+                <w:szCs w:val="26"/>
+              </w:rPr>
+              <w:t>F2</w:t>
+            </w:r>
           </w:p>
         </w:tc>
       </w:tr>
@@ -819,29 +1115,38 @@
         </w:trPr>
         <w:tc>
           <w:tcPr>
-            <w:tcW w:w="3170" w:type="dxa"/>
-          </w:tcPr>
-          <w:p>
-            <w:pPr>
-              <w:rPr>
-                <w:rFonts w:asciiTheme="majorBidi" w:hAnsiTheme="majorBidi" w:cstheme="majorBidi"/>
-                <w:sz w:val="26"/>
-                <w:szCs w:val="26"/>
-              </w:rPr>
-            </w:pPr>
-            <w:r>
-              <w:rPr>
-                <w:rFonts w:asciiTheme="majorBidi" w:hAnsiTheme="majorBidi" w:cstheme="majorBidi"/>
-                <w:sz w:val="26"/>
-                <w:szCs w:val="26"/>
-              </w:rPr>
-              <w:t>Publishing of accident data by the municipality</w:t>
-            </w:r>
-          </w:p>
-        </w:tc>
-        <w:tc>
-          <w:tcPr>
-            <w:tcW w:w="2135" w:type="dxa"/>
+            <w:tcW w:w="2695" w:type="dxa"/>
+          </w:tcPr>
+          <w:p>
+            <w:pPr>
+              <w:rPr>
+                <w:rFonts w:asciiTheme="majorBidi" w:hAnsiTheme="majorBidi" w:cstheme="majorBidi"/>
+                <w:sz w:val="26"/>
+                <w:szCs w:val="26"/>
+              </w:rPr>
+            </w:pPr>
+            <w:r>
+              <w:rPr>
+                <w:rFonts w:asciiTheme="majorBidi" w:hAnsiTheme="majorBidi" w:cstheme="majorBidi"/>
+                <w:sz w:val="26"/>
+                <w:szCs w:val="26"/>
+              </w:rPr>
+              <w:t>Reporting traffic violation</w:t>
+            </w:r>
+          </w:p>
+          <w:p>
+            <w:pPr>
+              <w:rPr>
+                <w:rFonts w:asciiTheme="majorBidi" w:hAnsiTheme="majorBidi" w:cstheme="majorBidi"/>
+                <w:sz w:val="26"/>
+                <w:szCs w:val="26"/>
+              </w:rPr>
+            </w:pPr>
+          </w:p>
+        </w:tc>
+        <w:tc>
+          <w:tcPr>
+            <w:tcW w:w="1831" w:type="dxa"/>
           </w:tcPr>
           <w:p>
             <w:pPr>
@@ -871,33 +1176,55 @@
         </w:tc>
         <w:tc>
           <w:tcPr>
-            <w:tcW w:w="4207" w:type="dxa"/>
-          </w:tcPr>
-          <w:p>
-            <w:pPr>
-              <w:rPr>
-                <w:rFonts w:asciiTheme="majorBidi" w:hAnsiTheme="majorBidi" w:cstheme="majorBidi"/>
-                <w:sz w:val="26"/>
-                <w:szCs w:val="26"/>
-              </w:rPr>
-            </w:pPr>
-            <w:r>
-              <w:rPr>
-                <w:rFonts w:asciiTheme="majorBidi" w:hAnsiTheme="majorBidi" w:cstheme="majorBidi"/>
-                <w:sz w:val="26"/>
-                <w:szCs w:val="26"/>
-              </w:rPr>
-              <w:t>Performed by authorities in the world observed by the machine</w:t>
-            </w:r>
-          </w:p>
-          <w:p>
-            <w:pPr>
-              <w:rPr>
-                <w:rFonts w:asciiTheme="majorBidi" w:hAnsiTheme="majorBidi" w:cstheme="majorBidi"/>
-                <w:sz w:val="26"/>
-                <w:szCs w:val="26"/>
-              </w:rPr>
-            </w:pPr>
+            <w:tcW w:w="3460" w:type="dxa"/>
+          </w:tcPr>
+          <w:p>
+            <w:pPr>
+              <w:rPr>
+                <w:rFonts w:asciiTheme="majorBidi" w:hAnsiTheme="majorBidi" w:cstheme="majorBidi"/>
+                <w:sz w:val="26"/>
+                <w:szCs w:val="26"/>
+              </w:rPr>
+            </w:pPr>
+            <w:r>
+              <w:rPr>
+                <w:rFonts w:asciiTheme="majorBidi" w:hAnsiTheme="majorBidi" w:cstheme="majorBidi"/>
+                <w:sz w:val="26"/>
+                <w:szCs w:val="26"/>
+              </w:rPr>
+              <w:t>Performed by users in the world observed by the machine</w:t>
+            </w:r>
+          </w:p>
+          <w:p>
+            <w:pPr>
+              <w:rPr>
+                <w:rFonts w:asciiTheme="majorBidi" w:hAnsiTheme="majorBidi" w:cstheme="majorBidi"/>
+                <w:sz w:val="26"/>
+                <w:szCs w:val="26"/>
+              </w:rPr>
+            </w:pPr>
+          </w:p>
+        </w:tc>
+        <w:tc>
+          <w:tcPr>
+            <w:tcW w:w="1819" w:type="dxa"/>
+          </w:tcPr>
+          <w:p>
+            <w:pPr>
+              <w:rPr>
+                <w:rFonts w:asciiTheme="majorBidi" w:hAnsiTheme="majorBidi" w:cstheme="majorBidi"/>
+                <w:sz w:val="26"/>
+                <w:szCs w:val="26"/>
+              </w:rPr>
+            </w:pPr>
+            <w:r>
+              <w:rPr>
+                <w:rFonts w:asciiTheme="majorBidi" w:hAnsiTheme="majorBidi" w:cstheme="majorBidi"/>
+                <w:sz w:val="26"/>
+                <w:szCs w:val="26"/>
+              </w:rPr>
+              <w:t>F1, F4</w:t>
+            </w:r>
           </w:p>
         </w:tc>
       </w:tr>
@@ -907,7 +1234,117 @@
         </w:trPr>
         <w:tc>
           <w:tcPr>
-            <w:tcW w:w="3170" w:type="dxa"/>
+            <w:tcW w:w="2695" w:type="dxa"/>
+          </w:tcPr>
+          <w:p>
+            <w:pPr>
+              <w:rPr>
+                <w:rFonts w:asciiTheme="majorBidi" w:hAnsiTheme="majorBidi" w:cstheme="majorBidi"/>
+                <w:sz w:val="26"/>
+                <w:szCs w:val="26"/>
+              </w:rPr>
+            </w:pPr>
+            <w:r>
+              <w:rPr>
+                <w:rFonts w:asciiTheme="majorBidi" w:hAnsiTheme="majorBidi" w:cstheme="majorBidi"/>
+                <w:sz w:val="26"/>
+                <w:szCs w:val="26"/>
+              </w:rPr>
+              <w:t>Publishing of accident data by the municipality</w:t>
+            </w:r>
+          </w:p>
+        </w:tc>
+        <w:tc>
+          <w:tcPr>
+            <w:tcW w:w="1831" w:type="dxa"/>
+          </w:tcPr>
+          <w:p>
+            <w:pPr>
+              <w:rPr>
+                <w:rFonts w:asciiTheme="majorBidi" w:hAnsiTheme="majorBidi" w:cstheme="majorBidi"/>
+                <w:b/>
+                <w:bCs/>
+                <w:i/>
+                <w:iCs/>
+                <w:sz w:val="26"/>
+                <w:szCs w:val="26"/>
+              </w:rPr>
+            </w:pPr>
+            <w:r>
+              <w:rPr>
+                <w:rFonts w:asciiTheme="majorBidi" w:hAnsiTheme="majorBidi" w:cstheme="majorBidi"/>
+                <w:b/>
+                <w:bCs/>
+                <w:i/>
+                <w:iCs/>
+                <w:sz w:val="26"/>
+                <w:szCs w:val="26"/>
+              </w:rPr>
+              <w:t>Shared</w:t>
+            </w:r>
+          </w:p>
+        </w:tc>
+        <w:tc>
+          <w:tcPr>
+            <w:tcW w:w="3460" w:type="dxa"/>
+          </w:tcPr>
+          <w:p>
+            <w:pPr>
+              <w:rPr>
+                <w:rFonts w:asciiTheme="majorBidi" w:hAnsiTheme="majorBidi" w:cstheme="majorBidi"/>
+                <w:sz w:val="26"/>
+                <w:szCs w:val="26"/>
+              </w:rPr>
+            </w:pPr>
+            <w:r>
+              <w:rPr>
+                <w:rFonts w:asciiTheme="majorBidi" w:hAnsiTheme="majorBidi" w:cstheme="majorBidi"/>
+                <w:sz w:val="26"/>
+                <w:szCs w:val="26"/>
+              </w:rPr>
+              <w:t>Performed by authorities in the world observed by the machine</w:t>
+            </w:r>
+          </w:p>
+          <w:p>
+            <w:pPr>
+              <w:rPr>
+                <w:rFonts w:asciiTheme="majorBidi" w:hAnsiTheme="majorBidi" w:cstheme="majorBidi"/>
+                <w:sz w:val="26"/>
+                <w:szCs w:val="26"/>
+              </w:rPr>
+            </w:pPr>
+          </w:p>
+        </w:tc>
+        <w:tc>
+          <w:tcPr>
+            <w:tcW w:w="1819" w:type="dxa"/>
+          </w:tcPr>
+          <w:p>
+            <w:pPr>
+              <w:rPr>
+                <w:rFonts w:asciiTheme="majorBidi" w:hAnsiTheme="majorBidi" w:cstheme="majorBidi"/>
+                <w:sz w:val="26"/>
+                <w:szCs w:val="26"/>
+              </w:rPr>
+            </w:pPr>
+            <w:r>
+              <w:rPr>
+                <w:rFonts w:asciiTheme="majorBidi" w:hAnsiTheme="majorBidi" w:cstheme="majorBidi"/>
+                <w:sz w:val="26"/>
+                <w:szCs w:val="26"/>
+              </w:rPr>
+              <w:t>F4</w:t>
+            </w:r>
+          </w:p>
+        </w:tc>
+      </w:tr>
+      <w:tr>
+        <w:trPr>
+          <w:trHeight w:val="613"/>
+        </w:trPr>
+        <w:tc>
+          <w:tcPr>
+            <w:tcW w:w="2695" w:type="dxa"/>
           </w:tcPr>
           <w:p>
             <w:pPr>
@@ -930,7 +1367,7 @@
         </w:tc>
         <w:tc>
           <w:tcPr>
-            <w:tcW w:w="2135" w:type="dxa"/>
+            <w:tcW w:w="1831" w:type="dxa"/>
           </w:tcPr>
           <w:p>
             <w:pPr>
@@ -960,7 +1397,7 @@
         </w:tc>
         <w:tc>
           <w:tcPr>
-            <w:tcW w:w="4207" w:type="dxa"/>
+            <w:tcW w:w="3460" w:type="dxa"/>
           </w:tcPr>
           <w:p>
             <w:pPr>
@@ -987,6 +1424,30 @@
                 <w:szCs w:val="26"/>
               </w:rPr>
             </w:pPr>
+          </w:p>
+        </w:tc>
+        <w:tc>
+          <w:tcPr>
+            <w:tcW w:w="1819" w:type="dxa"/>
+          </w:tcPr>
+          <w:p>
+            <w:pPr>
+              <w:rPr>
+                <w:rFonts w:asciiTheme="majorBidi" w:hAnsiTheme="majorBidi" w:cstheme="majorBidi"/>
+                <w:sz w:val="26"/>
+                <w:szCs w:val="26"/>
+              </w:rPr>
+            </w:pPr>
+            <w:r>
+              <w:rPr>
+                <w:rFonts w:asciiTheme="majorBidi" w:hAnsiTheme="majorBidi" w:cstheme="majorBidi"/>
+                <w:sz w:val="26"/>
+                <w:szCs w:val="26"/>
+              </w:rPr>
+              <w:t>F3</w:t>
+            </w:r>
+            <w:bookmarkStart w:id="0" w:name="_GoBack"/>
+            <w:bookmarkEnd w:id="0"/>
           </w:p>
         </w:tc>
       </w:tr>
@@ -1216,7 +1677,7 @@
       </w:pPr>
     </w:pPrDefault>
   </w:docDefaults>
-  <w:latentStyles w:defLockedState="0" w:defUIPriority="99" w:defSemiHidden="0" w:defUnhideWhenUsed="0" w:defQFormat="0" w:count="377">
+  <w:latentStyles w:defLockedState="0" w:defUIPriority="99" w:defSemiHidden="0" w:defUnhideWhenUsed="0" w:defQFormat="0" w:count="376">
     <w:lsdException w:name="Normal" w:uiPriority="0" w:qFormat="1"/>
     <w:lsdException w:name="heading 1" w:uiPriority="9" w:qFormat="1"/>
     <w:lsdException w:name="heading 2" w:semiHidden="1" w:uiPriority="9" w:unhideWhenUsed="1" w:qFormat="1"/>
@@ -1322,6 +1783,7 @@
     <w:lsdException w:name="HTML Sample" w:semiHidden="1" w:unhideWhenUsed="1"/>
     <w:lsdException w:name="HTML Typewriter" w:semiHidden="1" w:unhideWhenUsed="1"/>
     <w:lsdException w:name="HTML Variable" w:semiHidden="1" w:unhideWhenUsed="1"/>
+    <w:lsdException w:name="Normal Table" w:semiHidden="1" w:unhideWhenUsed="1"/>
     <w:lsdException w:name="annotation subject" w:semiHidden="1" w:unhideWhenUsed="1"/>
     <w:lsdException w:name="No List" w:semiHidden="1" w:unhideWhenUsed="1"/>
     <w:lsdException w:name="Outline List 1" w:semiHidden="1" w:unhideWhenUsed="1"/>
@@ -1366,6 +1828,7 @@
     <w:lsdException w:name="Table Professional" w:semiHidden="1" w:unhideWhenUsed="1"/>
     <w:lsdException w:name="Table Subtle 1" w:semiHidden="1" w:unhideWhenUsed="1"/>
     <w:lsdException w:name="Table Subtle 2" w:semiHidden="1" w:unhideWhenUsed="1"/>
+    <w:lsdException w:name="Table Web 1" w:semiHidden="1" w:unhideWhenUsed="1"/>
     <w:lsdException w:name="Table Web 2" w:semiHidden="1" w:unhideWhenUsed="1"/>
     <w:lsdException w:name="Table Web 3" w:semiHidden="1" w:unhideWhenUsed="1"/>
     <w:lsdException w:name="Balloon Text" w:semiHidden="1" w:unhideWhenUsed="1"/>
@@ -1591,7 +2054,6 @@
     <w:lsdException w:name="Hashtag" w:semiHidden="1" w:unhideWhenUsed="1"/>
     <w:lsdException w:name="Unresolved Mention" w:semiHidden="1" w:unhideWhenUsed="1"/>
     <w:lsdException w:name="Smart Link" w:semiHidden="1" w:unhideWhenUsed="1"/>
-    <w:lsdException w:name="Smart Link Error" w:semiHidden="1" w:unhideWhenUsed="1"/>
   </w:latentStyles>
   <w:style w:type="paragraph" w:default="1" w:styleId="Normal">
     <w:name w:val="Normal"/>

</xml_diff>